<commit_message>
Added signature files for different doctors
</commit_message>
<xml_diff>
--- a/temp/Signatures/DrJudd.docx
+++ b/temp/Signatures/DrJudd.docx
@@ -1,6 +1,6 @@
 
 <file path=word/document.xml><?xml version="1.0" encoding="utf-8"?>
-<w:document xmlns:wpc="http://schemas.microsoft.com/office/word/2010/wordprocessingCanvas" xmlns:cx="http://schemas.microsoft.com/office/drawing/2014/chartex" xmlns:cx1="http://schemas.microsoft.com/office/drawing/2015/9/8/chartex" xmlns:cx2="http://schemas.microsoft.com/office/drawing/2015/10/21/chartex" xmlns:cx3="http://schemas.microsoft.com/office/drawing/2016/5/9/chartex" xmlns:cx4="http://schemas.microsoft.com/office/drawing/2016/5/10/chartex" xmlns:cx5="http://schemas.microsoft.com/office/drawing/2016/5/11/chartex" xmlns:cx6="http://schemas.microsoft.com/office/drawing/2016/5/12/chartex" xmlns:cx7="http://schemas.microsoft.com/office/drawing/2016/5/13/chartex" xmlns:cx8="http://schemas.microsoft.com/office/drawing/2016/5/14/chartex" xmlns:mc="http://schemas.openxmlformats.org/markup-compatibility/2006" xmlns:aink="http://schemas.microsoft.com/office/drawing/2016/ink" xmlns:am3d="http://schemas.microsoft.com/office/drawing/2017/model3d" xmlns:o="urn:schemas-microsoft-com:office:office" xmlns:oel="http://schemas.microsoft.com/office/2019/extlst" xmlns:r="http://schemas.openxmlformats.org/officeDocument/2006/relationships" xmlns:m="http://schemas.openxmlformats.org/officeDocument/2006/math" xmlns:v="urn:schemas-microsoft-com:vml" xmlns:wp14="http://schemas.microsoft.com/office/word/2010/wordprocessingDrawing" xmlns:wp="http://schemas.openxmlformats.org/drawingml/2006/wordprocessingDrawing" xmlns:w10="urn:schemas-microsoft-com:office:word" xmlns:w="http://schemas.openxmlformats.org/wordprocessingml/2006/main" xmlns:w14="http://schemas.microsoft.com/office/word/2010/wordml" xmlns:w15="http://schemas.microsoft.com/office/word/2012/wordml" xmlns:w16cex="http://schemas.microsoft.com/office/word/2018/wordml/cex" xmlns:w16cid="http://schemas.microsoft.com/office/word/2016/wordml/cid" xmlns:w16="http://schemas.microsoft.com/office/word/2018/wordml" xmlns:w16sdtdh="http://schemas.microsoft.com/office/word/2020/wordml/sdtdatahash" xmlns:w16se="http://schemas.microsoft.com/office/word/2015/wordml/symex" xmlns:wpg="http://schemas.microsoft.com/office/word/2010/wordprocessingGroup" xmlns:wpi="http://schemas.microsoft.com/office/word/2010/wordprocessingInk" xmlns:wne="http://schemas.microsoft.com/office/word/2006/wordml" xmlns:wps="http://schemas.microsoft.com/office/word/2010/wordprocessingShape" mc:Ignorable="w14 w15 w16se w16cid w16 w16cex w16sdtdh wp14">
+<w:document xmlns:wpc="http://schemas.microsoft.com/office/word/2010/wordprocessingCanvas" xmlns:cx="http://schemas.microsoft.com/office/drawing/2014/chartex" xmlns:cx1="http://schemas.microsoft.com/office/drawing/2015/9/8/chartex" xmlns:cx2="http://schemas.microsoft.com/office/drawing/2015/10/21/chartex" xmlns:cx3="http://schemas.microsoft.com/office/drawing/2016/5/9/chartex" xmlns:cx4="http://schemas.microsoft.com/office/drawing/2016/5/10/chartex" xmlns:cx5="http://schemas.microsoft.com/office/drawing/2016/5/11/chartex" xmlns:cx6="http://schemas.microsoft.com/office/drawing/2016/5/12/chartex" xmlns:cx7="http://schemas.microsoft.com/office/drawing/2016/5/13/chartex" xmlns:cx8="http://schemas.microsoft.com/office/drawing/2016/5/14/chartex" xmlns:mc="http://schemas.openxmlformats.org/markup-compatibility/2006" xmlns:aink="http://schemas.microsoft.com/office/drawing/2016/ink" xmlns:am3d="http://schemas.microsoft.com/office/drawing/2017/model3d" xmlns:o="urn:schemas-microsoft-com:office:office" xmlns:oel="http://schemas.microsoft.com/office/2019/extlst" xmlns:r="http://schemas.openxmlformats.org/officeDocument/2006/relationships" xmlns:m="http://schemas.openxmlformats.org/officeDocument/2006/math" xmlns:v="urn:schemas-microsoft-com:vml" xmlns:wp14="http://schemas.microsoft.com/office/word/2010/wordprocessingDrawing" xmlns:wp="http://schemas.openxmlformats.org/drawingml/2006/wordprocessingDrawing" xmlns:w10="urn:schemas-microsoft-com:office:word" xmlns:w="http://schemas.openxmlformats.org/wordprocessingml/2006/main" xmlns:w14="http://schemas.microsoft.com/office/word/2010/wordml" xmlns:w15="http://schemas.microsoft.com/office/word/2012/wordml" xmlns:w16cex="http://schemas.microsoft.com/office/word/2018/wordml/cex" xmlns:w16cid="http://schemas.microsoft.com/office/word/2016/wordml/cid" xmlns:w16="http://schemas.microsoft.com/office/word/2018/wordml" xmlns:w16du="http://schemas.microsoft.com/office/word/2023/wordml/word16du" xmlns:w16sdtdh="http://schemas.microsoft.com/office/word/2020/wordml/sdtdatahash" xmlns:w16sdtfl="http://schemas.microsoft.com/office/word/2024/wordml/sdtformatlock" xmlns:w16se="http://schemas.microsoft.com/office/word/2015/wordml/symex" xmlns:wpg="http://schemas.microsoft.com/office/word/2010/wordprocessingGroup" xmlns:wpi="http://schemas.microsoft.com/office/word/2010/wordprocessingInk" xmlns:wne="http://schemas.microsoft.com/office/word/2006/wordml" xmlns:wps="http://schemas.microsoft.com/office/word/2010/wordprocessingShape" mc:Ignorable="w14 w15 w16se w16cid w16 w16cex w16sdtdh w16sdtfl w16du wp14">
   <w:body>
     <w:tbl>
       <w:tblPr>
@@ -29,9 +29,90 @@
               <w:suppressAutoHyphens/>
               <w:jc w:val="both"/>
               <w:rPr>
+                <w:noProof/>
                 <w:spacing w:val="-3"/>
               </w:rPr>
             </w:pPr>
+          </w:p>
+          <w:p>
+            <w:pPr>
+              <w:keepNext/>
+              <w:keepLines/>
+              <w:suppressAutoHyphens/>
+              <w:jc w:val="both"/>
+              <w:rPr>
+                <w:noProof/>
+                <w:spacing w:val="-3"/>
+              </w:rPr>
+            </w:pPr>
+          </w:p>
+          <w:p>
+            <w:pPr>
+              <w:keepNext/>
+              <w:keepLines/>
+              <w:suppressAutoHyphens/>
+              <w:jc w:val="both"/>
+              <w:rPr>
+                <w:spacing w:val="-3"/>
+              </w:rPr>
+            </w:pPr>
+            <w:r>
+              <w:rPr>
+                <w:noProof/>
+                <w:spacing w:val="-3"/>
+              </w:rPr>
+              <w:drawing>
+                <wp:inline distT="0" distB="0" distL="0" distR="0" wp14:anchorId="4AB5B2F2" wp14:editId="08C47B0A">
+                  <wp:extent cx="2820069" cy="784860"/>
+                  <wp:effectExtent l="0" t="0" r="0" b="0"/>
+                  <wp:docPr id="183662973" name="Picture 2"/>
+                  <wp:cNvGraphicFramePr>
+                    <a:graphicFrameLocks xmlns:a="http://schemas.openxmlformats.org/drawingml/2006/main" noChangeAspect="1"/>
+                  </wp:cNvGraphicFramePr>
+                  <a:graphic xmlns:a="http://schemas.openxmlformats.org/drawingml/2006/main">
+                    <a:graphicData uri="http://schemas.openxmlformats.org/drawingml/2006/picture">
+                      <pic:pic xmlns:pic="http://schemas.openxmlformats.org/drawingml/2006/picture">
+                        <pic:nvPicPr>
+                          <pic:cNvPr id="0" name="Picture 3"/>
+                          <pic:cNvPicPr>
+                            <a:picLocks noChangeAspect="1" noChangeArrowheads="1"/>
+                          </pic:cNvPicPr>
+                        </pic:nvPicPr>
+                        <pic:blipFill rotWithShape="1">
+                          <a:blip r:embed="rId5">
+                            <a:extLst>
+                              <a:ext uri="{28A0092B-C50C-407E-A947-70E740481C1C}">
+                                <a14:useLocalDpi xmlns:a14="http://schemas.microsoft.com/office/drawing/2010/main" val="0"/>
+                              </a:ext>
+                            </a:extLst>
+                          </a:blip>
+                          <a:srcRect l="11385" t="34145" b="41192"/>
+                          <a:stretch/>
+                        </pic:blipFill>
+                        <pic:spPr bwMode="auto">
+                          <a:xfrm>
+                            <a:off x="0" y="0"/>
+                            <a:ext cx="2820845" cy="785076"/>
+                          </a:xfrm>
+                          <a:prstGeom prst="rect">
+                            <a:avLst/>
+                          </a:prstGeom>
+                          <a:noFill/>
+                          <a:ln>
+                            <a:noFill/>
+                          </a:ln>
+                          <a:extLst>
+                            <a:ext uri="{53640926-AAD7-44D8-BBD7-CCE9431645EC}">
+                              <a14:shadowObscured xmlns:a14="http://schemas.microsoft.com/office/drawing/2010/main"/>
+                            </a:ext>
+                          </a:extLst>
+                        </pic:spPr>
+                      </pic:pic>
+                    </a:graphicData>
+                  </a:graphic>
+                </wp:inline>
+              </w:drawing>
+            </w:r>
           </w:p>
         </w:tc>
       </w:tr>
@@ -56,7 +137,13 @@
               <w:rPr>
                 <w:spacing w:val="-3"/>
               </w:rPr>
-              <w:t>Seth Judd</w:t>
+              <w:t>Ash</w:t>
+            </w:r>
+            <w:r>
+              <w:rPr>
+                <w:spacing w:val="-3"/>
+              </w:rPr>
+              <w:t xml:space="preserve"> Judd</w:t>
             </w:r>
             <w:r>
               <w:rPr>
@@ -128,7 +215,7 @@
 </file>
 
 <file path=word/numbering.xml><?xml version="1.0" encoding="utf-8"?>
-<w:numbering xmlns:wpc="http://schemas.microsoft.com/office/word/2010/wordprocessingCanvas" xmlns:cx="http://schemas.microsoft.com/office/drawing/2014/chartex" xmlns:cx1="http://schemas.microsoft.com/office/drawing/2015/9/8/chartex" xmlns:cx2="http://schemas.microsoft.com/office/drawing/2015/10/21/chartex" xmlns:cx3="http://schemas.microsoft.com/office/drawing/2016/5/9/chartex" xmlns:cx4="http://schemas.microsoft.com/office/drawing/2016/5/10/chartex" xmlns:cx5="http://schemas.microsoft.com/office/drawing/2016/5/11/chartex" xmlns:cx6="http://schemas.microsoft.com/office/drawing/2016/5/12/chartex" xmlns:cx7="http://schemas.microsoft.com/office/drawing/2016/5/13/chartex" xmlns:cx8="http://schemas.microsoft.com/office/drawing/2016/5/14/chartex" xmlns:mc="http://schemas.openxmlformats.org/markup-compatibility/2006" xmlns:aink="http://schemas.microsoft.com/office/drawing/2016/ink" xmlns:am3d="http://schemas.microsoft.com/office/drawing/2017/model3d" xmlns:o="urn:schemas-microsoft-com:office:office" xmlns:oel="http://schemas.microsoft.com/office/2019/extlst" xmlns:r="http://schemas.openxmlformats.org/officeDocument/2006/relationships" xmlns:m="http://schemas.openxmlformats.org/officeDocument/2006/math" xmlns:v="urn:schemas-microsoft-com:vml" xmlns:wp14="http://schemas.microsoft.com/office/word/2010/wordprocessingDrawing" xmlns:wp="http://schemas.openxmlformats.org/drawingml/2006/wordprocessingDrawing" xmlns:w10="urn:schemas-microsoft-com:office:word" xmlns:w="http://schemas.openxmlformats.org/wordprocessingml/2006/main" xmlns:w14="http://schemas.microsoft.com/office/word/2010/wordml" xmlns:w15="http://schemas.microsoft.com/office/word/2012/wordml" xmlns:w16cex="http://schemas.microsoft.com/office/word/2018/wordml/cex" xmlns:w16cid="http://schemas.microsoft.com/office/word/2016/wordml/cid" xmlns:w16="http://schemas.microsoft.com/office/word/2018/wordml" xmlns:w16sdtdh="http://schemas.microsoft.com/office/word/2020/wordml/sdtdatahash" xmlns:w16se="http://schemas.microsoft.com/office/word/2015/wordml/symex" xmlns:wpg="http://schemas.microsoft.com/office/word/2010/wordprocessingGroup" xmlns:wpi="http://schemas.microsoft.com/office/word/2010/wordprocessingInk" xmlns:wne="http://schemas.microsoft.com/office/word/2006/wordml" xmlns:wps="http://schemas.microsoft.com/office/word/2010/wordprocessingShape" mc:Ignorable="w14 w15 w16se w16cid w16 w16cex w16sdtdh wp14">
+<w:numbering xmlns:wpc="http://schemas.microsoft.com/office/word/2010/wordprocessingCanvas" xmlns:cx="http://schemas.microsoft.com/office/drawing/2014/chartex" xmlns:cx1="http://schemas.microsoft.com/office/drawing/2015/9/8/chartex" xmlns:cx2="http://schemas.microsoft.com/office/drawing/2015/10/21/chartex" xmlns:cx3="http://schemas.microsoft.com/office/drawing/2016/5/9/chartex" xmlns:cx4="http://schemas.microsoft.com/office/drawing/2016/5/10/chartex" xmlns:cx5="http://schemas.microsoft.com/office/drawing/2016/5/11/chartex" xmlns:cx6="http://schemas.microsoft.com/office/drawing/2016/5/12/chartex" xmlns:cx7="http://schemas.microsoft.com/office/drawing/2016/5/13/chartex" xmlns:cx8="http://schemas.microsoft.com/office/drawing/2016/5/14/chartex" xmlns:mc="http://schemas.openxmlformats.org/markup-compatibility/2006" xmlns:aink="http://schemas.microsoft.com/office/drawing/2016/ink" xmlns:am3d="http://schemas.microsoft.com/office/drawing/2017/model3d" xmlns:o="urn:schemas-microsoft-com:office:office" xmlns:oel="http://schemas.microsoft.com/office/2019/extlst" xmlns:r="http://schemas.openxmlformats.org/officeDocument/2006/relationships" xmlns:m="http://schemas.openxmlformats.org/officeDocument/2006/math" xmlns:v="urn:schemas-microsoft-com:vml" xmlns:wp14="http://schemas.microsoft.com/office/word/2010/wordprocessingDrawing" xmlns:wp="http://schemas.openxmlformats.org/drawingml/2006/wordprocessingDrawing" xmlns:w10="urn:schemas-microsoft-com:office:word" xmlns:w="http://schemas.openxmlformats.org/wordprocessingml/2006/main" xmlns:w14="http://schemas.microsoft.com/office/word/2010/wordml" xmlns:w15="http://schemas.microsoft.com/office/word/2012/wordml" xmlns:w16cex="http://schemas.microsoft.com/office/word/2018/wordml/cex" xmlns:w16cid="http://schemas.microsoft.com/office/word/2016/wordml/cid" xmlns:w16="http://schemas.microsoft.com/office/word/2018/wordml" xmlns:w16du="http://schemas.microsoft.com/office/word/2023/wordml/word16du" xmlns:w16sdtdh="http://schemas.microsoft.com/office/word/2020/wordml/sdtdatahash" xmlns:w16sdtfl="http://schemas.microsoft.com/office/word/2024/wordml/sdtformatlock" xmlns:w16se="http://schemas.microsoft.com/office/word/2015/wordml/symex" xmlns:wpg="http://schemas.microsoft.com/office/word/2010/wordprocessingGroup" xmlns:wpi="http://schemas.microsoft.com/office/word/2010/wordprocessingInk" xmlns:wne="http://schemas.microsoft.com/office/word/2006/wordml" xmlns:wps="http://schemas.microsoft.com/office/word/2010/wordprocessingShape" mc:Ignorable="w14 w15 w16se w16cid w16 w16cex w16sdtdh w16sdtfl w16du wp14">
   <w:abstractNum w:abstractNumId="0" w15:restartNumberingAfterBreak="0">
     <w:nsid w:val="FFFFFF89"/>
     <w:multiLevelType w:val="singleLevel"/>
@@ -345,7 +432,7 @@
 </file>
 
 <file path=word/styles.xml><?xml version="1.0" encoding="utf-8"?>
-<w:styles xmlns:mc="http://schemas.openxmlformats.org/markup-compatibility/2006" xmlns:r="http://schemas.openxmlformats.org/officeDocument/2006/relationships" xmlns:w="http://schemas.openxmlformats.org/wordprocessingml/2006/main" xmlns:w14="http://schemas.microsoft.com/office/word/2010/wordml" xmlns:w15="http://schemas.microsoft.com/office/word/2012/wordml" xmlns:w16cex="http://schemas.microsoft.com/office/word/2018/wordml/cex" xmlns:w16cid="http://schemas.microsoft.com/office/word/2016/wordml/cid" xmlns:w16="http://schemas.microsoft.com/office/word/2018/wordml" xmlns:w16sdtdh="http://schemas.microsoft.com/office/word/2020/wordml/sdtdatahash" xmlns:w16se="http://schemas.microsoft.com/office/word/2015/wordml/symex" mc:Ignorable="w14 w15 w16se w16cid w16 w16cex w16sdtdh">
+<w:styles xmlns:mc="http://schemas.openxmlformats.org/markup-compatibility/2006" xmlns:r="http://schemas.openxmlformats.org/officeDocument/2006/relationships" xmlns:w="http://schemas.openxmlformats.org/wordprocessingml/2006/main" xmlns:w14="http://schemas.microsoft.com/office/word/2010/wordml" xmlns:w15="http://schemas.microsoft.com/office/word/2012/wordml" xmlns:w16cex="http://schemas.microsoft.com/office/word/2018/wordml/cex" xmlns:w16cid="http://schemas.microsoft.com/office/word/2016/wordml/cid" xmlns:w16="http://schemas.microsoft.com/office/word/2018/wordml" xmlns:w16du="http://schemas.microsoft.com/office/word/2023/wordml/word16du" xmlns:w16sdtdh="http://schemas.microsoft.com/office/word/2020/wordml/sdtdatahash" xmlns:w16sdtfl="http://schemas.microsoft.com/office/word/2024/wordml/sdtformatlock" xmlns:w16se="http://schemas.microsoft.com/office/word/2015/wordml/symex" mc:Ignorable="w14 w15 w16se w16cid w16 w16cex w16sdtdh w16sdtfl w16du">
   <w:docDefaults>
     <w:rPrDefault>
       <w:rPr>

</xml_diff>